<commit_message>
Add compiled versions of ICES_Articles_Summary
</commit_message>
<xml_diff>
--- a/summary/ICES_Articles_Summary.docx
+++ b/summary/ICES_Articles_Summary.docx
@@ -79,7 +79,16 @@
     <w:bookmarkEnd w:id="23"/>
     <w:p>
       <w:r>
-        <w:t xml:space="preserve">Each member of the project team has contributed to formulating research questions, experimental planning, model and code development, collection and analysis of results, and manuscript preparation. The team consists of research fellows, Dr. Athol Whitten, Dr. Carey McGilliard, and Dr. Juan Valero; and PhD and MSc students, Cody Szuwalksi, Kotaro Ono, Felipe Hurtado Ferro, Kelli Johnson, Melissa Muradian, Sean Anderson, Curry Cunningham, Roberto Licandeo, Katyana Vertpre, and Cole Monnahan. The project team has been advised by Professor Andre Punt, Dr. Rick Methot, and Dr. James Ianelli.</w:t>
+        <w:t xml:space="preserve">Each member of the project team has contributed to formulating research questions, experimental planning, model and code development, collection and analysis of results, and manuscript preparation. The team consists of research fellows, Dr. Athol Whitten, Dr. Carey McGilliard, and Dr. Juan Valero; and PhD and MSc students, Cody Szuwalksi, Kotaro Ono, Felipe Hurtado Ferro, Kelli Johnson, Melissa Muradian, Sean Anderson, Curry Cunningham, Roberto Licandeo, Katyana Vertpre, and Cole Monnahan.</w:t>
+      </w:r>
+      <w:r>
+        <w:t xml:space="preserve"> </w:t>
+      </w:r>
+      <w:r>
+        <w:t xml:space="preserve"> </w:t>
+      </w:r>
+      <w:r>
+        <w:t xml:space="preserve">The project team has been advised by Professor Andre Punt, Dr. Rick Methot, and Dr. James Ianelli.</w:t>
       </w:r>
     </w:p>
     <w:bookmarkStart w:id="24" w:name="paper-summaries"/>
@@ -138,7 +147,7 @@
     </w:p>
     <w:p>
       <w:r>
-        <w:t xml:space="preserve">This study explored the performance of a widely used statistical catch-at-age (SCAA) stock assessment framework (Stock Synthesis, SS) in relation to several of the</w:t>
+        <w:t xml:space="preserve">This study explored the performance of a widely-used statistical catch-at-age (SCAA) stock assessment framework (Stock Synthesis, SS) in relation to several of the</w:t>
       </w:r>
       <w:r>
         <w:t xml:space="preserve"> </w:t>
@@ -168,7 +177,7 @@
         <w:t xml:space="preserve">ICES World Conference on Stock Assessment Modelling 2013</w:t>
       </w:r>
       <w:r>
-        <w:t xml:space="preserve">. We used SS to generate pseudo-data and estimate management quantities, and evaluated the ability of SS to estimate spawning stock biomass, stock status, and fishery reference points under a range of scenarios for three hypothetical fish species. In the first part of our study, Monte Carlo simulation was used to evaluate the ability of SS to estimate key quantities when the</w:t>
+        <w:t xml:space="preserve">. We used SS to generate pseudo-data and estimate management quantities, and evaluated the ability of SS to estimate spawning stock biomass, stock status, and fishery reference points under a range of scenarios for three hypothetical fish species. In the first part of our study, we used Monte Carlo simulation to evaluate the ability of SS to estimate key quantities when the</w:t>
       </w:r>
       <w:r>
         <w:t xml:space="preserve"> </w:t>
@@ -188,14 +197,23 @@
       <w:r>
         <w:t xml:space="preserve">natural mortality (M) was age-specific or age-invariant, but time-varying. Stock assessment methods included models with age-invariant pre-specified M, age-invariant estimated M, and age-specific estimated M. In the second part of our study we evaluated how well management metrics could be estimated by SS for different life-history types (e.g., demersal, long-lived pelagic, and short-lived pelagic) when the same quantity and quality of pseudo-data were used to inform assessment models. We also considered whether the frequency and duration of length- and age-composition data, or catch history, affects the bias or precision of estimates of management quantities for different life-history types. For the final part of our estimation study we investigated factors which may lead to retrospective patterns in SCAA models. Specifically, we tested how key biological and modelling factors can induce retrospective patterns for various life-history types. We explored the potential effects of catch patterns, as well as model miss-specification from time-varying biological parameters, time-varying selectivity and catchability, and their interactions. In those cases where retrospective patterns were observed, we assessed the utility of including time-varying selectivity in the assessment as a means to correct them. This report provides an overview of our simulation study as a whole: Important lessons learned apply broadly to simulation testing of stock assessment models and may provide valuable information about how to conduct such studies in the future.</w:t>
       </w:r>
-    </w:p>
-    <w:bookmarkStart w:id="26" w:name="ss3sim-an-r-package-for-stock-assessment-simulation-using-stock-synthesis"/>
+      <w:r>
+        <w:t xml:space="preserve"> </w:t>
+      </w:r>
+    </w:p>
+    <w:bookmarkStart w:id="26" w:name="ss3sim-an-r-package-for-stock-assessment-simulation-with-stock-synthesis"/>
     <w:p>
       <w:pPr>
         <w:pStyle w:val="Heading3"/>
       </w:pPr>
       <w:r>
-        <w:t xml:space="preserve">ss3sim: An R package for stock assessment simulation using Stock Synthesis</w:t>
+        <w:rPr>
+          <w:rStyle w:val="VerbatimChar"/>
+        </w:rPr>
+        <w:t xml:space="preserve">ss3sim</w:t>
+      </w:r>
+      <w:r>
+        <w:t xml:space="preserve">: An R package for stock-assessment simulation with Stock Synthesis</w:t>
       </w:r>
     </w:p>
     <w:bookmarkEnd w:id="26"/>
@@ -211,6 +229,149 @@
       </w:r>
       <w:r>
         <w:t xml:space="preserve">Sean Anderson</w:t>
+      </w:r>
+    </w:p>
+    <w:p>
+      <w:r>
+        <w:t xml:space="preserve">Stock-assessment simulation is a critical component to evaluating stock assessment methods and understanding their strengths and weaknesses. However, there are many complications to conducting large-scale reproducible simulation analyses.</w:t>
+      </w:r>
+      <w:r>
+        <w:t xml:space="preserve"> </w:t>
+      </w:r>
+      <w:r>
+        <w:t xml:space="preserve"> </w:t>
+      </w:r>
+      <w:r>
+        <w:t xml:space="preserve"> </w:t>
+      </w:r>
+      <w:r>
+        <w:t xml:space="preserve">In this paper we will introduce</w:t>
+      </w:r>
+      <w:r>
+        <w:t xml:space="preserve"> </w:t>
+      </w:r>
+      <w:r>
+        <w:rPr>
+          <w:rStyle w:val="VerbatimChar"/>
+        </w:rPr>
+        <w:t xml:space="preserve">ss3sim</w:t>
+      </w:r>
+      <w:r>
+        <w:t xml:space="preserve">, a software package for the statistical programming language</w:t>
+      </w:r>
+      <w:r>
+        <w:t xml:space="preserve"> </w:t>
+      </w:r>
+      <w:r>
+        <w:rPr>
+          <w:rStyle w:val="VerbatimChar"/>
+        </w:rPr>
+        <w:t xml:space="preserve">R</w:t>
+      </w:r>
+      <w:r>
+        <w:t xml:space="preserve"> </w:t>
+      </w:r>
+      <w:r>
+        <w:t xml:space="preserve">that facilitates large-scale and reproducible stock-assessment simulation with the widely-used Stock Synthesis (</w:t>
+      </w:r>
+      <w:r>
+        <w:rPr>
+          <w:rStyle w:val="VerbatimChar"/>
+        </w:rPr>
+        <w:t xml:space="preserve">SS</w:t>
+      </w:r>
+      <w:r>
+        <w:t xml:space="preserve">) software.</w:t>
+      </w:r>
+      <w:r>
+        <w:t xml:space="preserve"> </w:t>
+      </w:r>
+      <w:r>
+        <w:rPr>
+          <w:rStyle w:val="VerbatimChar"/>
+        </w:rPr>
+        <w:t xml:space="preserve">ss3sim</w:t>
+      </w:r>
+      <w:r>
+        <w:t xml:space="preserve"> </w:t>
+      </w:r>
+      <w:r>
+        <w:t xml:space="preserve">is built around three types of functions: (1) Functions that manipulate SS configuration files. These manipulations generate an underlying</w:t>
+      </w:r>
+      <w:r>
+        <w:t xml:space="preserve"> </w:t>
+      </w:r>
+      <w:r>
+        <w:t xml:space="preserve">“</w:t>
+      </w:r>
+      <w:r>
+        <w:t xml:space="preserve">truth</w:t>
+      </w:r>
+      <w:r>
+        <w:t xml:space="preserve">”</w:t>
+      </w:r>
+      <w:r>
+        <w:t xml:space="preserve"> </w:t>
+      </w:r>
+      <w:r>
+        <w:t xml:space="preserve">(operating models) and control our assessment of the those models (estimation models). (2) Functions that conduct simulations. These functions generate a folder structure, call manipulation functions, run the SS software as needed, and save the output. (3) Functions for analyzing and plotting simulation output. We highlight two levels of functions in the package. First, we focus on general low-level</w:t>
+      </w:r>
+      <w:r>
+        <w:t xml:space="preserve"> </w:t>
+      </w:r>
+      <w:r>
+        <w:rPr>
+          <w:rStyle w:val="VerbatimChar"/>
+        </w:rPr>
+        <w:t xml:space="preserve">ss3sim</w:t>
+      </w:r>
+      <w:r>
+        <w:t xml:space="preserve"> </w:t>
+      </w:r>
+      <w:r>
+        <w:t xml:space="preserve">functions that provide flexible tools for simulation researchers. Second, as an example of a framework that integrates these functions into a complete stock-assessment simulation, we describe the higher-level functions that facilitated the three analyses described in this document. To demonstrate how a researcher can conduct a stock-assessment simulation with</w:t>
+      </w:r>
+      <w:r>
+        <w:t xml:space="preserve"> </w:t>
+      </w:r>
+      <w:r>
+        <w:rPr>
+          <w:rStyle w:val="VerbatimChar"/>
+        </w:rPr>
+        <w:t xml:space="preserve">ss3sim</w:t>
+      </w:r>
+      <w:r>
+        <w:t xml:space="preserve">, we work through a brief example starting at a research question and ending with plots of the output. Our example includes considerations for setting up operating and estimation models, choosing a folder structure, model testing, and output manipulation and plotting. We conclude by discussing how</w:t>
+      </w:r>
+      <w:r>
+        <w:t xml:space="preserve"> </w:t>
+      </w:r>
+      <w:r>
+        <w:rPr>
+          <w:rStyle w:val="VerbatimChar"/>
+        </w:rPr>
+        <w:t xml:space="preserve">ss3sim</w:t>
+      </w:r>
+      <w:r>
+        <w:t xml:space="preserve"> </w:t>
+      </w:r>
+      <w:r>
+        <w:t xml:space="preserve">compares to and complements other stock simulation software packages and outlining examples of research questions that our accessible and general</w:t>
+      </w:r>
+      <w:r>
+        <w:t xml:space="preserve"> </w:t>
+      </w:r>
+      <w:r>
+        <w:rPr>
+          <w:rStyle w:val="VerbatimChar"/>
+        </w:rPr>
+        <w:t xml:space="preserve">SS</w:t>
+      </w:r>
+      <w:r>
+        <w:t xml:space="preserve"> </w:t>
+      </w:r>
+      <w:r>
+        <w:t xml:space="preserve">simulation framework could address.</w:t>
       </w:r>
     </w:p>
     <w:bookmarkStart w:id="27" w:name="time-varying-natural-mortality-in-fisheries-stock-assessment-models-identifying-a-default-approach"/>
@@ -347,7 +508,7 @@
 <file path=word/numbering.xml><?xml version="1.0" encoding="utf-8"?>
 <w:numbering xmlns:w="http://schemas.openxmlformats.org/wordprocessingml/2006/main">
   <w:abstractNum w:abstractNumId="0">
-    <w:nsid w:val="32e230e4"/>
+    <w:nsid w:val="6277035d"/>
     <w:multiLevelType w:val="multilevel"/>
     <w:lvl w:ilvl="0">
       <w:numFmt w:val="bullet"/>

</xml_diff>

<commit_message>
Fix some minor typos; move around some phrases
</commit_message>
<xml_diff>
--- a/summary/ICES_Articles_Summary.docx
+++ b/summary/ICES_Articles_Summary.docx
@@ -233,19 +233,7 @@
     </w:p>
     <w:p>
       <w:r>
-        <w:t xml:space="preserve">Stock-assessment simulation is a critical component to evaluating stock assessment methods and understanding their strengths and weaknesses. However, there are many complications to conducting large-scale reproducible simulation analyses.</w:t>
-      </w:r>
-      <w:r>
-        <w:t xml:space="preserve"> </w:t>
-      </w:r>
-      <w:r>
-        <w:t xml:space="preserve"> </w:t>
-      </w:r>
-      <w:r>
-        <w:t xml:space="preserve"> </w:t>
-      </w:r>
-      <w:r>
-        <w:t xml:space="preserve">In this paper we will introduce</w:t>
+        <w:t xml:space="preserve">Stock-assessment simulation is a critical component to evaluating stock assessment methods and understanding their strengths and weaknesses. However, there are many complications to conducting large-scale reproducible simulation analyses, which can present a barrier to research. In this paper we will introduce</w:t>
       </w:r>
       <w:r>
         <w:t xml:space="preserve"> </w:t>
@@ -257,7 +245,7 @@
         <w:t xml:space="preserve">ss3sim</w:t>
       </w:r>
       <w:r>
-        <w:t xml:space="preserve">, a software package for the statistical programming language</w:t>
+        <w:t xml:space="preserve">, a software package for the statistical programming language R that facilitates large-scale and reproducible stock-assessment simulation with the widely-used Stock Synthesis (SS) software.</w:t>
       </w:r>
       <w:r>
         <w:t xml:space="preserve"> </w:t>
@@ -266,22 +254,46 @@
         <w:rPr>
           <w:rStyle w:val="VerbatimChar"/>
         </w:rPr>
-        <w:t xml:space="preserve">R</w:t>
-      </w:r>
-      <w:r>
-        <w:t xml:space="preserve"> </w:t>
-      </w:r>
-      <w:r>
-        <w:t xml:space="preserve">that facilitates large-scale and reproducible stock-assessment simulation with the widely-used Stock Synthesis (</w:t>
+        <w:t xml:space="preserve">ss3sim</w:t>
+      </w:r>
+      <w:r>
+        <w:t xml:space="preserve"> </w:t>
+      </w:r>
+      <w:r>
+        <w:t xml:space="preserve">is built around three types of functions: (1) Functions that manipulate SS configuration files. These manipulations generate an underlying</w:t>
+      </w:r>
+      <w:r>
+        <w:t xml:space="preserve"> </w:t>
+      </w:r>
+      <w:r>
+        <w:t xml:space="preserve">“</w:t>
+      </w:r>
+      <w:r>
+        <w:t xml:space="preserve">truth</w:t>
+      </w:r>
+      <w:r>
+        <w:t xml:space="preserve">”</w:t>
+      </w:r>
+      <w:r>
+        <w:t xml:space="preserve"> </w:t>
+      </w:r>
+      <w:r>
+        <w:t xml:space="preserve">(operating models) and control our assessment of those models (estimation models). (2) Functions that conduct simulations. These functions generate a folder structure, call manipulation functions, run the SS software as needed, and save the output. (3) Functions for analyzing and plotting simulation output. We highlight two levels of functions in the package. First, we focus on general low-level</w:t>
+      </w:r>
+      <w:r>
+        <w:t xml:space="preserve"> </w:t>
       </w:r>
       <w:r>
         <w:rPr>
           <w:rStyle w:val="VerbatimChar"/>
         </w:rPr>
-        <w:t xml:space="preserve">SS</w:t>
-      </w:r>
-      <w:r>
-        <w:t xml:space="preserve">) software.</w:t>
+        <w:t xml:space="preserve">ss3sim</w:t>
+      </w:r>
+      <w:r>
+        <w:t xml:space="preserve"> </w:t>
+      </w:r>
+      <w:r>
+        <w:t xml:space="preserve">functions that provide flexible tools for simulation researchers. Second, as an example of a framework that integrates these functions into a complete stock-assessment simulation, we describe the higher-level functions that facilitated the three analyses described in this document. To demonstrate how a researcher can conduct a stock-assessment simulation with</w:t>
       </w:r>
       <w:r>
         <w:t xml:space="preserve"> </w:t>
@@ -293,28 +305,7 @@
         <w:t xml:space="preserve">ss3sim</w:t>
       </w:r>
       <w:r>
-        <w:t xml:space="preserve"> </w:t>
-      </w:r>
-      <w:r>
-        <w:t xml:space="preserve">is built around three types of functions: (1) Functions that manipulate SS configuration files. These manipulations generate an underlying</w:t>
-      </w:r>
-      <w:r>
-        <w:t xml:space="preserve"> </w:t>
-      </w:r>
-      <w:r>
-        <w:t xml:space="preserve">“</w:t>
-      </w:r>
-      <w:r>
-        <w:t xml:space="preserve">truth</w:t>
-      </w:r>
-      <w:r>
-        <w:t xml:space="preserve">”</w:t>
-      </w:r>
-      <w:r>
-        <w:t xml:space="preserve"> </w:t>
-      </w:r>
-      <w:r>
-        <w:t xml:space="preserve">(operating models) and control our assessment of the those models (estimation models). (2) Functions that conduct simulations. These functions generate a folder structure, call manipulation functions, run the SS software as needed, and save the output. (3) Functions for analyzing and plotting simulation output. We highlight two levels of functions in the package. First, we focus on general low-level</w:t>
+        <w:t xml:space="preserve">, we work through a brief example starting at a research question and ending with plots of the output. Our example includes considerations for setting up operating and estimation models, choosing a folder structure, model testing, and output manipulation and plotting. We conclude by discussing how</w:t>
       </w:r>
       <w:r>
         <w:t xml:space="preserve"> </w:t>
@@ -329,49 +320,7 @@
         <w:t xml:space="preserve"> </w:t>
       </w:r>
       <w:r>
-        <w:t xml:space="preserve">functions that provide flexible tools for simulation researchers. Second, as an example of a framework that integrates these functions into a complete stock-assessment simulation, we describe the higher-level functions that facilitated the three analyses described in this document. To demonstrate how a researcher can conduct a stock-assessment simulation with</w:t>
-      </w:r>
-      <w:r>
-        <w:t xml:space="preserve"> </w:t>
-      </w:r>
-      <w:r>
-        <w:rPr>
-          <w:rStyle w:val="VerbatimChar"/>
-        </w:rPr>
-        <w:t xml:space="preserve">ss3sim</w:t>
-      </w:r>
-      <w:r>
-        <w:t xml:space="preserve">, we work through a brief example starting at a research question and ending with plots of the output. Our example includes considerations for setting up operating and estimation models, choosing a folder structure, model testing, and output manipulation and plotting. We conclude by discussing how</w:t>
-      </w:r>
-      <w:r>
-        <w:t xml:space="preserve"> </w:t>
-      </w:r>
-      <w:r>
-        <w:rPr>
-          <w:rStyle w:val="VerbatimChar"/>
-        </w:rPr>
-        <w:t xml:space="preserve">ss3sim</w:t>
-      </w:r>
-      <w:r>
-        <w:t xml:space="preserve"> </w:t>
-      </w:r>
-      <w:r>
-        <w:t xml:space="preserve">compares to and complements other stock simulation software packages and outlining examples of research questions that our accessible and general</w:t>
-      </w:r>
-      <w:r>
-        <w:t xml:space="preserve"> </w:t>
-      </w:r>
-      <w:r>
-        <w:rPr>
-          <w:rStyle w:val="VerbatimChar"/>
-        </w:rPr>
-        <w:t xml:space="preserve">SS</w:t>
-      </w:r>
-      <w:r>
-        <w:t xml:space="preserve"> </w:t>
-      </w:r>
-      <w:r>
-        <w:t xml:space="preserve">simulation framework could address.</w:t>
+        <w:t xml:space="preserve">compares to and complements other stock simulation software packages and outlining examples of research questions that our accessible and general SS simulation framework could address.</w:t>
       </w:r>
     </w:p>
     <w:bookmarkStart w:id="27" w:name="time-varying-natural-mortality-in-fisheries-stock-assessment-models-identifying-a-default-approach"/>
@@ -508,7 +457,7 @@
 <file path=word/numbering.xml><?xml version="1.0" encoding="utf-8"?>
 <w:numbering xmlns:w="http://schemas.openxmlformats.org/wordprocessingml/2006/main">
   <w:abstractNum w:abstractNumId="0">
-    <w:nsid w:val="6277035d"/>
+    <w:nsid w:val="e42ed4f2"/>
     <w:multiLevelType w:val="multilevel"/>
     <w:lvl w:ilvl="0">
       <w:numFmt w:val="bullet"/>

</xml_diff>